<commit_message>
Actualización Documentación Fase 1 y frontend sistema
</commit_message>
<xml_diff>
--- a/Fase 2/Evidencias Grupales/2.4_GuiaEstudiante_Fase 2_DesarrolloProyecto APT.docx
+++ b/Fase 2/Evidencias Grupales/2.4_GuiaEstudiante_Fase 2_DesarrolloProyecto APT.docx
@@ -6,8 +6,20 @@
       <w:pPr>
         <w:rPr/>
       </w:pPr>
-      <w:bookmarkStart w:colFirst="0" w:colLast="0" w:name="_heading=h.gjdgxs" w:id="0"/>
+      <w:bookmarkStart w:colFirst="0" w:colLast="0" w:name="_heading=h.50mjgxqjfhx" w:id="0"/>
       <w:bookmarkEnd w:id="0"/>
+      <w:r>
+        <w:rPr>
+          <w:rtl w:val="0"/>
+        </w:rPr>
+      </w:r>
+    </w:p>
+    <w:p>
+      <w:pPr>
+        <w:rPr/>
+      </w:pPr>
+      <w:bookmarkStart w:colFirst="0" w:colLast="0" w:name="_heading=h.gjdgxs" w:id="1"/>
+      <w:bookmarkEnd w:id="1"/>
       <w:r>
         <w:rPr>
           <w:rtl w:val="0"/>
@@ -576,46 +588,170 @@
             <w:pPr>
               <w:jc w:val="both"/>
               <w:rPr>
-                <w:rFonts w:ascii="Calibri" w:cs="Calibri" w:eastAsia="Calibri" w:hAnsi="Calibri"/>
-                <w:i w:val="1"/>
-                <w:color w:val="548dd4"/>
-                <w:sz w:val="20"/>
-                <w:szCs w:val="20"/>
-              </w:rPr>
-            </w:pPr>
-            <w:r>
-              <w:rPr>
-                <w:rFonts w:ascii="Calibri" w:cs="Calibri" w:eastAsia="Calibri" w:hAnsi="Calibri"/>
-                <w:i w:val="1"/>
-                <w:color w:val="548dd4"/>
-                <w:sz w:val="20"/>
-                <w:szCs w:val="20"/>
-                <w:rtl w:val="0"/>
-              </w:rPr>
-              <w:t xml:space="preserve">En esta sección deberás realizar un resumen de los avances que has realizado en tu proyecto APT. Relata brevemente qué actividades del proyecto has llevado a cabo y qué objetivos específicos has cumplido hasta el minuto y de qué manera.</w:t>
-            </w:r>
-          </w:p>
-          <w:p>
-            <w:pPr>
-              <w:jc w:val="both"/>
-              <w:rPr>
-                <w:rFonts w:ascii="Calibri" w:cs="Calibri" w:eastAsia="Calibri" w:hAnsi="Calibri"/>
-                <w:i w:val="1"/>
-                <w:color w:val="548dd4"/>
-                <w:sz w:val="20"/>
-                <w:szCs w:val="20"/>
-              </w:rPr>
-            </w:pPr>
-            <w:r>
-              <w:rPr>
-                <w:rFonts w:ascii="Calibri" w:cs="Calibri" w:eastAsia="Calibri" w:hAnsi="Calibri"/>
-                <w:i w:val="1"/>
-                <w:color w:val="548dd4"/>
-                <w:sz w:val="20"/>
-                <w:szCs w:val="20"/>
-                <w:rtl w:val="0"/>
-              </w:rPr>
-              <w:t xml:space="preserve">En caso que hayas realizado ajustes a los objetivos o metodología, debes incluir dichos apartados nuevamente en este informe, señalando cuáles son dichos ajustes.</w:t>
+                <w:b w:val="1"/>
+                <w:i w:val="1"/>
+                <w:sz w:val="20"/>
+                <w:szCs w:val="20"/>
+              </w:rPr>
+            </w:pPr>
+            <w:r>
+              <w:rPr>
+                <w:b w:val="1"/>
+                <w:i w:val="1"/>
+                <w:sz w:val="20"/>
+                <w:szCs w:val="20"/>
+                <w:rtl w:val="0"/>
+              </w:rPr>
+              <w:t xml:space="preserve">Avances de Actividades:</w:t>
+              <w:br w:type="textWrapping"/>
+              <w:t xml:space="preserve">-Creación  del front-end de todas las vistas</w:t>
+            </w:r>
+          </w:p>
+          <w:p>
+            <w:pPr>
+              <w:jc w:val="both"/>
+              <w:rPr>
+                <w:b w:val="1"/>
+                <w:i w:val="1"/>
+                <w:sz w:val="20"/>
+                <w:szCs w:val="20"/>
+              </w:rPr>
+            </w:pPr>
+            <w:r>
+              <w:rPr>
+                <w:b w:val="1"/>
+                <w:i w:val="1"/>
+                <w:sz w:val="20"/>
+                <w:szCs w:val="20"/>
+                <w:rtl w:val="0"/>
+              </w:rPr>
+              <w:t xml:space="preserve">-Mayoría de Diagramas 4+1 para entendimiento del proyecto</w:t>
+            </w:r>
+          </w:p>
+          <w:p>
+            <w:pPr>
+              <w:jc w:val="both"/>
+              <w:rPr>
+                <w:b w:val="1"/>
+                <w:i w:val="1"/>
+                <w:sz w:val="20"/>
+                <w:szCs w:val="20"/>
+              </w:rPr>
+            </w:pPr>
+            <w:r>
+              <w:rPr>
+                <w:b w:val="1"/>
+                <w:i w:val="1"/>
+                <w:sz w:val="20"/>
+                <w:szCs w:val="20"/>
+                <w:rtl w:val="0"/>
+              </w:rPr>
+              <w:t xml:space="preserve">-Presentación de la nueva idea del proyecto (Hubo percances, tuvimos que cambiar la idea del proyecto)</w:t>
+            </w:r>
+          </w:p>
+          <w:p>
+            <w:pPr>
+              <w:jc w:val="both"/>
+              <w:rPr>
+                <w:b w:val="1"/>
+                <w:i w:val="1"/>
+                <w:sz w:val="20"/>
+                <w:szCs w:val="20"/>
+              </w:rPr>
+            </w:pPr>
+            <w:r>
+              <w:rPr>
+                <w:b w:val="1"/>
+                <w:i w:val="1"/>
+                <w:sz w:val="20"/>
+                <w:szCs w:val="20"/>
+                <w:rtl w:val="0"/>
+              </w:rPr>
+              <w:t xml:space="preserve">-Documentos de casos de pruebas unitarias.</w:t>
+            </w:r>
+          </w:p>
+          <w:p>
+            <w:pPr>
+              <w:jc w:val="both"/>
+              <w:rPr>
+                <w:b w:val="1"/>
+                <w:i w:val="1"/>
+                <w:sz w:val="20"/>
+                <w:szCs w:val="20"/>
+              </w:rPr>
+            </w:pPr>
+            <w:r>
+              <w:rPr>
+                <w:b w:val="1"/>
+                <w:i w:val="1"/>
+                <w:sz w:val="20"/>
+                <w:szCs w:val="20"/>
+                <w:rtl w:val="0"/>
+              </w:rPr>
+              <w:t xml:space="preserve">-Roadmap y Trello</w:t>
+            </w:r>
+          </w:p>
+          <w:p>
+            <w:pPr>
+              <w:jc w:val="both"/>
+              <w:rPr>
+                <w:b w:val="1"/>
+                <w:i w:val="1"/>
+                <w:sz w:val="20"/>
+                <w:szCs w:val="20"/>
+              </w:rPr>
+            </w:pPr>
+            <w:r>
+              <w:rPr>
+                <w:b w:val="1"/>
+                <w:i w:val="1"/>
+                <w:sz w:val="20"/>
+                <w:szCs w:val="20"/>
+                <w:rtl w:val="0"/>
+              </w:rPr>
+              <w:t xml:space="preserve">-Diccionario de datos.</w:t>
+            </w:r>
+          </w:p>
+          <w:p>
+            <w:pPr>
+              <w:jc w:val="both"/>
+              <w:rPr>
+                <w:b w:val="1"/>
+                <w:i w:val="1"/>
+                <w:sz w:val="20"/>
+                <w:szCs w:val="20"/>
+              </w:rPr>
+            </w:pPr>
+            <w:r>
+              <w:rPr>
+                <w:b w:val="1"/>
+                <w:i w:val="1"/>
+                <w:sz w:val="20"/>
+                <w:szCs w:val="20"/>
+                <w:rtl w:val="0"/>
+              </w:rPr>
+              <w:t xml:space="preserve">-Base de datos Funcional.</w:t>
+            </w:r>
+          </w:p>
+          <w:p>
+            <w:pPr>
+              <w:jc w:val="both"/>
+              <w:rPr>
+                <w:b w:val="1"/>
+                <w:i w:val="1"/>
+                <w:sz w:val="20"/>
+                <w:szCs w:val="20"/>
+              </w:rPr>
+            </w:pPr>
+            <w:r>
+              <w:rPr>
+                <w:b w:val="1"/>
+                <w:i w:val="1"/>
+                <w:sz w:val="20"/>
+                <w:szCs w:val="20"/>
+                <w:rtl w:val="0"/>
+              </w:rPr>
+              <w:t xml:space="preserve">Objetivos específicos: En desarrollo.</w:t>
             </w:r>
           </w:p>
         </w:tc>
@@ -655,29 +791,42 @@
             <w:pPr>
               <w:jc w:val="both"/>
               <w:rPr>
-                <w:rFonts w:ascii="Calibri" w:cs="Calibri" w:eastAsia="Calibri" w:hAnsi="Calibri"/>
-                <w:b w:val="1"/>
-                <w:i w:val="1"/>
-                <w:color w:val="548dd4"/>
-                <w:sz w:val="20"/>
-                <w:szCs w:val="20"/>
-              </w:rPr>
-            </w:pPr>
-            <w:r>
-              <w:rPr>
-                <w:rFonts w:ascii="Calibri" w:cs="Calibri" w:eastAsia="Calibri" w:hAnsi="Calibri"/>
-                <w:i w:val="1"/>
-                <w:color w:val="548dd4"/>
-                <w:sz w:val="20"/>
-                <w:szCs w:val="20"/>
-                <w:rtl w:val="0"/>
-              </w:rPr>
-              <w:t xml:space="preserve">Opcional en caso de ajuste</w:t>
-            </w:r>
-            <w:r>
-              <w:rPr>
-                <w:rtl w:val="0"/>
-              </w:rPr>
+                <w:b w:val="1"/>
+                <w:i w:val="1"/>
+                <w:sz w:val="20"/>
+                <w:szCs w:val="20"/>
+              </w:rPr>
+            </w:pPr>
+            <w:r>
+              <w:rPr>
+                <w:b w:val="1"/>
+                <w:i w:val="1"/>
+                <w:sz w:val="20"/>
+                <w:szCs w:val="20"/>
+                <w:rtl w:val="0"/>
+              </w:rPr>
+              <w:t xml:space="preserve">Objetivo Estratégico:Crear un sitio Web que facilite las reservas de mascotas, permitiendo un mayor flujo de clientes, aumentando los ingresos de la empresa y su difusión a más gente del mercado.</w:t>
+            </w:r>
+          </w:p>
+          <w:p>
+            <w:pPr>
+              <w:jc w:val="both"/>
+              <w:rPr>
+                <w:b w:val="1"/>
+                <w:i w:val="1"/>
+                <w:sz w:val="20"/>
+                <w:szCs w:val="20"/>
+              </w:rPr>
+            </w:pPr>
+            <w:r>
+              <w:rPr>
+                <w:b w:val="1"/>
+                <w:i w:val="1"/>
+                <w:sz w:val="20"/>
+                <w:szCs w:val="20"/>
+                <w:rtl w:val="0"/>
+              </w:rPr>
+              <w:t xml:space="preserve">Objetivo General: Servicio Web para hotel  canino que mejora la eficiencia de las reservas, además de la gestión del mismo.</w:t>
             </w:r>
           </w:p>
         </w:tc>
@@ -717,23 +866,21 @@
             <w:pPr>
               <w:jc w:val="both"/>
               <w:rPr>
-                <w:rFonts w:ascii="Calibri" w:cs="Calibri" w:eastAsia="Calibri" w:hAnsi="Calibri"/>
-                <w:i w:val="1"/>
-                <w:color w:val="548dd4"/>
-                <w:sz w:val="20"/>
-                <w:szCs w:val="20"/>
-              </w:rPr>
-            </w:pPr>
-            <w:r>
-              <w:rPr>
-                <w:rFonts w:ascii="Calibri" w:cs="Calibri" w:eastAsia="Calibri" w:hAnsi="Calibri"/>
-                <w:i w:val="1"/>
-                <w:color w:val="548dd4"/>
-                <w:sz w:val="20"/>
-                <w:szCs w:val="20"/>
-                <w:rtl w:val="0"/>
-              </w:rPr>
-              <w:t xml:space="preserve">Opcional en caso de ajuste</w:t>
+                <w:b w:val="1"/>
+                <w:i w:val="1"/>
+                <w:sz w:val="20"/>
+                <w:szCs w:val="20"/>
+              </w:rPr>
+            </w:pPr>
+            <w:r>
+              <w:rPr>
+                <w:b w:val="1"/>
+                <w:i w:val="1"/>
+                <w:sz w:val="20"/>
+                <w:szCs w:val="20"/>
+                <w:rtl w:val="0"/>
+              </w:rPr>
+              <w:t xml:space="preserve">No hay cambios.</w:t>
             </w:r>
           </w:p>
         </w:tc>
@@ -773,6 +920,54 @@
             <w:pPr>
               <w:jc w:val="both"/>
               <w:rPr>
+                <w:b w:val="1"/>
+                <w:i w:val="1"/>
+                <w:sz w:val="20"/>
+                <w:szCs w:val="20"/>
+              </w:rPr>
+            </w:pPr>
+            <w:r>
+              <w:rPr>
+                <w:b w:val="1"/>
+                <w:i w:val="1"/>
+                <w:sz w:val="20"/>
+                <w:szCs w:val="20"/>
+                <w:rtl w:val="0"/>
+              </w:rPr>
+              <w:t xml:space="preserve">Drive de archivos del proyecto:</w:t>
+            </w:r>
+          </w:p>
+          <w:p>
+            <w:pPr>
+              <w:jc w:val="both"/>
+              <w:rPr>
+                <w:b w:val="1"/>
+                <w:i w:val="1"/>
+                <w:sz w:val="20"/>
+                <w:szCs w:val="20"/>
+              </w:rPr>
+            </w:pPr>
+            <w:hyperlink r:id="rId9">
+              <w:r>
+                <w:rPr>
+                  <w:color w:val="0000ee"/>
+                  <w:u w:val="single"/>
+                  <w:shd w:fill="auto" w:val="clear"/>
+                  <w:rtl w:val="0"/>
+                </w:rPr>
+                <w:t xml:space="preserve">Fase 2</w:t>
+              </w:r>
+            </w:hyperlink>
+            <w:r>
+              <w:rPr>
+                <w:rtl w:val="0"/>
+              </w:rPr>
+            </w:r>
+          </w:p>
+          <w:p>
+            <w:pPr>
+              <w:jc w:val="both"/>
+              <w:rPr>
                 <w:rFonts w:ascii="Calibri" w:cs="Calibri" w:eastAsia="Calibri" w:hAnsi="Calibri"/>
                 <w:i w:val="1"/>
                 <w:color w:val="548dd4"/>
@@ -782,62 +977,168 @@
             </w:pPr>
             <w:r>
               <w:rPr>
-                <w:rFonts w:ascii="Calibri" w:cs="Calibri" w:eastAsia="Calibri" w:hAnsi="Calibri"/>
-                <w:i w:val="1"/>
-                <w:color w:val="548dd4"/>
-                <w:sz w:val="20"/>
-                <w:szCs w:val="20"/>
-                <w:rtl w:val="0"/>
-              </w:rPr>
-              <w:t xml:space="preserve">Describe la(s) evidencia(s) que presentarás en este informe de avance y justifica de qué manera esta(s) evidencia(s) permite(n) dar cuenta del desarrollo del proyecto.</w:t>
-            </w:r>
-          </w:p>
-          <w:p>
-            <w:pPr>
-              <w:jc w:val="both"/>
-              <w:rPr>
-                <w:rFonts w:ascii="Calibri" w:cs="Calibri" w:eastAsia="Calibri" w:hAnsi="Calibri"/>
-                <w:i w:val="1"/>
-                <w:color w:val="548dd4"/>
-                <w:sz w:val="20"/>
-                <w:szCs w:val="20"/>
-              </w:rPr>
-            </w:pPr>
-            <w:r>
-              <w:rPr>
-                <w:rFonts w:ascii="Calibri" w:cs="Calibri" w:eastAsia="Calibri" w:hAnsi="Calibri"/>
-                <w:i w:val="1"/>
-                <w:color w:val="548dd4"/>
-                <w:sz w:val="20"/>
-                <w:szCs w:val="20"/>
-                <w:rtl w:val="0"/>
-              </w:rPr>
-              <w:t xml:space="preserve">En caso de ser pertinente explica cómo resguardaste la calidad de tu Proyecto APT a partir de aspectos propios de tu disciplina (correcta aplicación de metodologías, actividades, herramientas, recursos propios, etc.).</w:t>
-            </w:r>
-          </w:p>
-          <w:p>
-            <w:pPr>
-              <w:jc w:val="both"/>
-              <w:rPr>
-                <w:rFonts w:ascii="Calibri" w:cs="Calibri" w:eastAsia="Calibri" w:hAnsi="Calibri"/>
-                <w:b w:val="1"/>
-                <w:i w:val="1"/>
-                <w:color w:val="548dd4"/>
-                <w:sz w:val="20"/>
-                <w:szCs w:val="20"/>
-              </w:rPr>
-            </w:pPr>
-            <w:r>
-              <w:rPr>
-                <w:rFonts w:ascii="Calibri" w:cs="Calibri" w:eastAsia="Calibri" w:hAnsi="Calibri"/>
-                <w:i w:val="1"/>
-                <w:color w:val="548dd4"/>
-                <w:sz w:val="20"/>
-                <w:szCs w:val="20"/>
-                <w:rtl w:val="0"/>
-              </w:rPr>
-              <w:t xml:space="preserve">En este apartado adjuntar la(s) evidencia(s) seleccionada(s) para ser evaluada por el docente.</w:t>
-            </w:r>
+                <w:b w:val="1"/>
+                <w:i w:val="1"/>
+                <w:sz w:val="20"/>
+                <w:szCs w:val="20"/>
+                <w:rtl w:val="0"/>
+              </w:rPr>
+              <w:t xml:space="preserve">En este Drive se guardan todos los documentos asociados al proyecto que llevamos hasta ahora. Mostrando cómo se ha avanzado en la idea del proyecto y cambiado a través del tiempo.</w:t>
+            </w:r>
+            <w:r>
+              <w:rPr>
+                <w:rtl w:val="0"/>
+              </w:rPr>
+            </w:r>
+          </w:p>
+          <w:p>
+            <w:pPr>
+              <w:jc w:val="both"/>
+              <w:rPr>
+                <w:i w:val="1"/>
+                <w:sz w:val="20"/>
+                <w:szCs w:val="20"/>
+              </w:rPr>
+            </w:pPr>
+            <w:r>
+              <w:rPr>
+                <w:i w:val="1"/>
+                <w:sz w:val="20"/>
+                <w:szCs w:val="20"/>
+                <w:rtl w:val="0"/>
+              </w:rPr>
+              <w:t xml:space="preserve">Github del proyecto:</w:t>
+              <w:br w:type="textWrapping"/>
+            </w:r>
+            <w:hyperlink r:id="rId10">
+              <w:r>
+                <w:rPr>
+                  <w:i w:val="1"/>
+                  <w:sz w:val="20"/>
+                  <w:szCs w:val="20"/>
+                  <w:u w:val="single"/>
+                  <w:rtl w:val="0"/>
+                </w:rPr>
+                <w:t xml:space="preserve">https://github.com/Gabrielavendano/2024_2_MA_CAPSTONE_001D_GRUPO_08</w:t>
+              </w:r>
+            </w:hyperlink>
+            <w:r>
+              <w:rPr>
+                <w:rtl w:val="0"/>
+              </w:rPr>
+            </w:r>
+          </w:p>
+          <w:p>
+            <w:pPr>
+              <w:jc w:val="both"/>
+              <w:rPr>
+                <w:b w:val="1"/>
+                <w:i w:val="1"/>
+                <w:sz w:val="20"/>
+                <w:szCs w:val="20"/>
+              </w:rPr>
+            </w:pPr>
+            <w:r>
+              <w:rPr>
+                <w:b w:val="1"/>
+                <w:i w:val="1"/>
+                <w:sz w:val="20"/>
+                <w:szCs w:val="20"/>
+                <w:rtl w:val="0"/>
+              </w:rPr>
+              <w:t xml:space="preserve">Aparte de tener los mismos documentos del drive, en este apartado se deja las versiones finales, además de tener los archivos necesarios de nuestro proyecto, evidenciando realización de front.-end y back-.end.</w:t>
+            </w:r>
+          </w:p>
+          <w:p>
+            <w:pPr>
+              <w:jc w:val="both"/>
+              <w:rPr>
+                <w:b w:val="1"/>
+                <w:i w:val="1"/>
+                <w:sz w:val="20"/>
+                <w:szCs w:val="20"/>
+              </w:rPr>
+            </w:pPr>
+            <w:r>
+              <w:rPr>
+                <w:rtl w:val="0"/>
+              </w:rPr>
+            </w:r>
+          </w:p>
+          <w:p>
+            <w:pPr>
+              <w:jc w:val="both"/>
+              <w:rPr>
+                <w:b w:val="1"/>
+                <w:i w:val="1"/>
+                <w:sz w:val="20"/>
+                <w:szCs w:val="20"/>
+              </w:rPr>
+            </w:pPr>
+            <w:r>
+              <w:rPr>
+                <w:rtl w:val="0"/>
+              </w:rPr>
+            </w:r>
+          </w:p>
+          <w:p>
+            <w:pPr>
+              <w:jc w:val="both"/>
+              <w:rPr>
+                <w:b w:val="1"/>
+                <w:i w:val="1"/>
+                <w:sz w:val="20"/>
+                <w:szCs w:val="20"/>
+              </w:rPr>
+            </w:pPr>
+            <w:r>
+              <w:rPr>
+                <w:rtl w:val="0"/>
+              </w:rPr>
+            </w:r>
+          </w:p>
+          <w:p>
+            <w:pPr>
+              <w:jc w:val="both"/>
+              <w:rPr>
+                <w:b w:val="1"/>
+                <w:i w:val="1"/>
+                <w:sz w:val="20"/>
+                <w:szCs w:val="20"/>
+              </w:rPr>
+            </w:pPr>
+            <w:r>
+              <w:rPr>
+                <w:rtl w:val="0"/>
+              </w:rPr>
+            </w:r>
+          </w:p>
+          <w:p>
+            <w:pPr>
+              <w:jc w:val="both"/>
+              <w:rPr>
+                <w:b w:val="1"/>
+                <w:i w:val="1"/>
+                <w:sz w:val="20"/>
+                <w:szCs w:val="20"/>
+              </w:rPr>
+            </w:pPr>
+            <w:r>
+              <w:rPr>
+                <w:rtl w:val="0"/>
+              </w:rPr>
+            </w:r>
+          </w:p>
+          <w:p>
+            <w:pPr>
+              <w:jc w:val="both"/>
+              <w:rPr>
+                <w:b w:val="1"/>
+                <w:i w:val="1"/>
+                <w:sz w:val="20"/>
+                <w:szCs w:val="20"/>
+              </w:rPr>
+            </w:pPr>
             <w:r>
               <w:rPr>
                 <w:rtl w:val="0"/>
@@ -909,6 +1210,186 @@
         </w:tc>
       </w:tr>
     </w:tbl>
+    <w:p>
+      <w:pPr>
+        <w:spacing w:after="0" w:line="240" w:lineRule="auto"/>
+        <w:rPr>
+          <w:color w:val="595959"/>
+          <w:sz w:val="24"/>
+          <w:szCs w:val="24"/>
+        </w:rPr>
+      </w:pPr>
+      <w:r>
+        <w:rPr>
+          <w:rtl w:val="0"/>
+        </w:rPr>
+      </w:r>
+    </w:p>
+    <w:p>
+      <w:pPr>
+        <w:spacing w:after="0" w:line="240" w:lineRule="auto"/>
+        <w:rPr>
+          <w:color w:val="595959"/>
+          <w:sz w:val="24"/>
+          <w:szCs w:val="24"/>
+        </w:rPr>
+      </w:pPr>
+      <w:r>
+        <w:rPr>
+          <w:rtl w:val="0"/>
+        </w:rPr>
+      </w:r>
+    </w:p>
+    <w:p>
+      <w:pPr>
+        <w:spacing w:after="0" w:line="240" w:lineRule="auto"/>
+        <w:rPr>
+          <w:color w:val="595959"/>
+          <w:sz w:val="24"/>
+          <w:szCs w:val="24"/>
+        </w:rPr>
+      </w:pPr>
+      <w:r>
+        <w:rPr>
+          <w:rtl w:val="0"/>
+        </w:rPr>
+      </w:r>
+    </w:p>
+    <w:p>
+      <w:pPr>
+        <w:spacing w:after="0" w:line="240" w:lineRule="auto"/>
+        <w:rPr>
+          <w:color w:val="595959"/>
+          <w:sz w:val="24"/>
+          <w:szCs w:val="24"/>
+        </w:rPr>
+      </w:pPr>
+      <w:r>
+        <w:rPr>
+          <w:rtl w:val="0"/>
+        </w:rPr>
+      </w:r>
+    </w:p>
+    <w:p>
+      <w:pPr>
+        <w:spacing w:after="0" w:line="240" w:lineRule="auto"/>
+        <w:rPr>
+          <w:color w:val="595959"/>
+          <w:sz w:val="24"/>
+          <w:szCs w:val="24"/>
+        </w:rPr>
+      </w:pPr>
+      <w:r>
+        <w:rPr>
+          <w:rtl w:val="0"/>
+        </w:rPr>
+      </w:r>
+    </w:p>
+    <w:p>
+      <w:pPr>
+        <w:spacing w:after="0" w:line="240" w:lineRule="auto"/>
+        <w:rPr>
+          <w:color w:val="595959"/>
+          <w:sz w:val="24"/>
+          <w:szCs w:val="24"/>
+        </w:rPr>
+      </w:pPr>
+      <w:r>
+        <w:rPr>
+          <w:rtl w:val="0"/>
+        </w:rPr>
+      </w:r>
+    </w:p>
+    <w:p>
+      <w:pPr>
+        <w:spacing w:after="0" w:line="240" w:lineRule="auto"/>
+        <w:rPr>
+          <w:color w:val="595959"/>
+          <w:sz w:val="24"/>
+          <w:szCs w:val="24"/>
+        </w:rPr>
+      </w:pPr>
+      <w:r>
+        <w:rPr>
+          <w:rtl w:val="0"/>
+        </w:rPr>
+      </w:r>
+    </w:p>
+    <w:p>
+      <w:pPr>
+        <w:spacing w:after="0" w:line="240" w:lineRule="auto"/>
+        <w:rPr>
+          <w:color w:val="595959"/>
+          <w:sz w:val="24"/>
+          <w:szCs w:val="24"/>
+        </w:rPr>
+      </w:pPr>
+      <w:r>
+        <w:rPr>
+          <w:rtl w:val="0"/>
+        </w:rPr>
+      </w:r>
+    </w:p>
+    <w:p>
+      <w:pPr>
+        <w:spacing w:after="0" w:line="240" w:lineRule="auto"/>
+        <w:rPr>
+          <w:color w:val="595959"/>
+          <w:sz w:val="24"/>
+          <w:szCs w:val="24"/>
+        </w:rPr>
+      </w:pPr>
+      <w:r>
+        <w:rPr>
+          <w:rtl w:val="0"/>
+        </w:rPr>
+      </w:r>
+    </w:p>
+    <w:p>
+      <w:pPr>
+        <w:spacing w:after="0" w:line="240" w:lineRule="auto"/>
+        <w:rPr>
+          <w:color w:val="595959"/>
+          <w:sz w:val="24"/>
+          <w:szCs w:val="24"/>
+        </w:rPr>
+      </w:pPr>
+      <w:r>
+        <w:rPr>
+          <w:rtl w:val="0"/>
+        </w:rPr>
+      </w:r>
+    </w:p>
+    <w:p>
+      <w:pPr>
+        <w:spacing w:after="0" w:line="240" w:lineRule="auto"/>
+        <w:rPr>
+          <w:color w:val="595959"/>
+          <w:sz w:val="24"/>
+          <w:szCs w:val="24"/>
+        </w:rPr>
+      </w:pPr>
+      <w:r>
+        <w:rPr>
+          <w:rtl w:val="0"/>
+        </w:rPr>
+      </w:r>
+    </w:p>
+    <w:p>
+      <w:pPr>
+        <w:spacing w:after="0" w:line="240" w:lineRule="auto"/>
+        <w:rPr>
+          <w:color w:val="595959"/>
+          <w:sz w:val="24"/>
+          <w:szCs w:val="24"/>
+        </w:rPr>
+      </w:pPr>
+      <w:r>
+        <w:rPr>
+          <w:rtl w:val="0"/>
+        </w:rPr>
+      </w:r>
+    </w:p>
     <w:p>
       <w:pPr>
         <w:spacing w:after="0" w:line="240" w:lineRule="auto"/>
@@ -1246,19 +1727,12 @@
             </w:pPr>
             <w:r>
               <w:rPr>
-                <w:rFonts w:ascii="Calibri" w:cs="Calibri" w:eastAsia="Calibri" w:hAnsi="Calibri"/>
-                <w:i w:val="1"/>
-                <w:color w:val="548dd4"/>
-                <w:sz w:val="18"/>
-                <w:szCs w:val="18"/>
-                <w:rtl w:val="0"/>
-              </w:rPr>
-              <w:t xml:space="preserve">Nombra las competencias o unidades de competencias que se relacionan con las diferentes actividades requeridas para el desarrollo del proyecto APT.</w:t>
-            </w:r>
-            <w:r>
-              <w:rPr>
-                <w:rtl w:val="0"/>
-              </w:rPr>
+                <w:b w:val="1"/>
+                <w:sz w:val="18"/>
+                <w:szCs w:val="18"/>
+                <w:rtl w:val="0"/>
+              </w:rPr>
+              <w:t xml:space="preserve">1-Arquitectura y Calidad de Software 2-Programación Web 3.-Programación Web 4.-Modelamiento de base de datos, Consultas de Base de datos y Programación de base de datos 5.-Arquitectura y Calidad de Software 6.-Calidad de Software</w:t>
             </w:r>
           </w:p>
         </w:tc>
@@ -1268,23 +1742,126 @@
             <w:pPr>
               <w:jc w:val="both"/>
               <w:rPr>
-                <w:rFonts w:ascii="Calibri" w:cs="Calibri" w:eastAsia="Calibri" w:hAnsi="Calibri"/>
-                <w:i w:val="1"/>
-                <w:color w:val="548dd4"/>
-                <w:sz w:val="18"/>
-                <w:szCs w:val="18"/>
-              </w:rPr>
-            </w:pPr>
-            <w:r>
-              <w:rPr>
-                <w:rFonts w:ascii="Calibri" w:cs="Calibri" w:eastAsia="Calibri" w:hAnsi="Calibri"/>
-                <w:i w:val="1"/>
-                <w:color w:val="548dd4"/>
-                <w:sz w:val="18"/>
-                <w:szCs w:val="18"/>
-                <w:rtl w:val="0"/>
-              </w:rPr>
-              <w:t xml:space="preserve">Nombra las actividades que se necesitan para desarrollar el proyecto APT. </w:t>
+                <w:b w:val="1"/>
+                <w:i w:val="1"/>
+                <w:sz w:val="18"/>
+                <w:szCs w:val="18"/>
+              </w:rPr>
+            </w:pPr>
+            <w:r>
+              <w:rPr>
+                <w:b w:val="1"/>
+                <w:i w:val="1"/>
+                <w:sz w:val="18"/>
+                <w:szCs w:val="18"/>
+                <w:rtl w:val="0"/>
+              </w:rPr>
+              <w:t xml:space="preserve">1.-Diagramas 4+1</w:t>
+            </w:r>
+          </w:p>
+          <w:p>
+            <w:pPr>
+              <w:jc w:val="both"/>
+              <w:rPr>
+                <w:b w:val="1"/>
+                <w:i w:val="1"/>
+                <w:sz w:val="18"/>
+                <w:szCs w:val="18"/>
+              </w:rPr>
+            </w:pPr>
+            <w:r>
+              <w:rPr>
+                <w:b w:val="1"/>
+                <w:i w:val="1"/>
+                <w:sz w:val="18"/>
+                <w:szCs w:val="18"/>
+                <w:rtl w:val="0"/>
+              </w:rPr>
+              <w:t xml:space="preserve">2.-Front End</w:t>
+            </w:r>
+          </w:p>
+          <w:p>
+            <w:pPr>
+              <w:jc w:val="both"/>
+              <w:rPr>
+                <w:b w:val="1"/>
+                <w:i w:val="1"/>
+                <w:sz w:val="18"/>
+                <w:szCs w:val="18"/>
+              </w:rPr>
+            </w:pPr>
+            <w:r>
+              <w:rPr>
+                <w:b w:val="1"/>
+                <w:i w:val="1"/>
+                <w:sz w:val="18"/>
+                <w:szCs w:val="18"/>
+                <w:rtl w:val="0"/>
+              </w:rPr>
+              <w:t xml:space="preserve">3.-Back end</w:t>
+            </w:r>
+          </w:p>
+          <w:p>
+            <w:pPr>
+              <w:jc w:val="both"/>
+              <w:rPr>
+                <w:b w:val="1"/>
+                <w:i w:val="1"/>
+                <w:sz w:val="18"/>
+                <w:szCs w:val="18"/>
+              </w:rPr>
+            </w:pPr>
+            <w:r>
+              <w:rPr>
+                <w:b w:val="1"/>
+                <w:i w:val="1"/>
+                <w:sz w:val="18"/>
+                <w:szCs w:val="18"/>
+                <w:rtl w:val="0"/>
+              </w:rPr>
+              <w:t xml:space="preserve">4.-Base de Datos</w:t>
+            </w:r>
+          </w:p>
+          <w:p>
+            <w:pPr>
+              <w:jc w:val="both"/>
+              <w:rPr>
+                <w:b w:val="1"/>
+                <w:i w:val="1"/>
+                <w:sz w:val="18"/>
+                <w:szCs w:val="18"/>
+              </w:rPr>
+            </w:pPr>
+            <w:r>
+              <w:rPr>
+                <w:b w:val="1"/>
+                <w:i w:val="1"/>
+                <w:sz w:val="18"/>
+                <w:szCs w:val="18"/>
+                <w:rtl w:val="0"/>
+              </w:rPr>
+              <w:t xml:space="preserve">5.-Project Charter</w:t>
+            </w:r>
+          </w:p>
+          <w:p>
+            <w:pPr>
+              <w:jc w:val="both"/>
+              <w:rPr>
+                <w:b w:val="1"/>
+                <w:i w:val="1"/>
+                <w:sz w:val="18"/>
+                <w:szCs w:val="18"/>
+              </w:rPr>
+            </w:pPr>
+            <w:r>
+              <w:rPr>
+                <w:b w:val="1"/>
+                <w:i w:val="1"/>
+                <w:sz w:val="18"/>
+                <w:szCs w:val="18"/>
+                <w:rtl w:val="0"/>
+              </w:rPr>
+              <w:t xml:space="preserve">6-Pruebas unitarias componentes + base de datos.</w:t>
             </w:r>
           </w:p>
         </w:tc>
@@ -1308,12 +1885,111 @@
                 <w:szCs w:val="18"/>
                 <w:rtl w:val="0"/>
               </w:rPr>
-              <w:t xml:space="preserve">Nombra los recursos necesarios para llevar a cabo las actividades definidas.</w:t>
-            </w:r>
-            <w:r>
-              <w:rPr>
-                <w:rtl w:val="0"/>
-              </w:rPr>
+              <w:t xml:space="preserve">.</w:t>
+            </w:r>
+            <w:r>
+              <w:rPr>
+                <w:b w:val="1"/>
+                <w:sz w:val="18"/>
+                <w:szCs w:val="18"/>
+                <w:rtl w:val="0"/>
+              </w:rPr>
+              <w:t xml:space="preserve">1.- Miro y Creately</w:t>
+            </w:r>
+          </w:p>
+          <w:p>
+            <w:pPr>
+              <w:jc w:val="both"/>
+              <w:rPr>
+                <w:b w:val="1"/>
+                <w:sz w:val="18"/>
+                <w:szCs w:val="18"/>
+              </w:rPr>
+            </w:pPr>
+            <w:r>
+              <w:rPr>
+                <w:b w:val="1"/>
+                <w:sz w:val="18"/>
+                <w:szCs w:val="18"/>
+                <w:rtl w:val="0"/>
+              </w:rPr>
+              <w:t xml:space="preserve">2.-React y Django</w:t>
+            </w:r>
+          </w:p>
+          <w:p>
+            <w:pPr>
+              <w:jc w:val="both"/>
+              <w:rPr>
+                <w:b w:val="1"/>
+                <w:sz w:val="18"/>
+                <w:szCs w:val="18"/>
+              </w:rPr>
+            </w:pPr>
+            <w:r>
+              <w:rPr>
+                <w:b w:val="1"/>
+                <w:sz w:val="18"/>
+                <w:szCs w:val="18"/>
+                <w:rtl w:val="0"/>
+              </w:rPr>
+              <w:t xml:space="preserve">3.-Django</w:t>
+            </w:r>
+          </w:p>
+          <w:p>
+            <w:pPr>
+              <w:jc w:val="both"/>
+              <w:rPr>
+                <w:b w:val="1"/>
+                <w:sz w:val="18"/>
+                <w:szCs w:val="18"/>
+              </w:rPr>
+            </w:pPr>
+            <w:r>
+              <w:rPr>
+                <w:b w:val="1"/>
+                <w:sz w:val="18"/>
+                <w:szCs w:val="18"/>
+                <w:rtl w:val="0"/>
+              </w:rPr>
+              <w:t xml:space="preserve">4.-Sql Server management studio</w:t>
+            </w:r>
+          </w:p>
+          <w:p>
+            <w:pPr>
+              <w:jc w:val="both"/>
+              <w:rPr>
+                <w:b w:val="1"/>
+                <w:sz w:val="18"/>
+                <w:szCs w:val="18"/>
+              </w:rPr>
+            </w:pPr>
+            <w:r>
+              <w:rPr>
+                <w:b w:val="1"/>
+                <w:sz w:val="18"/>
+                <w:szCs w:val="18"/>
+                <w:rtl w:val="0"/>
+              </w:rPr>
+              <w:t xml:space="preserve">5.-Documentación Word</w:t>
+            </w:r>
+          </w:p>
+          <w:p>
+            <w:pPr>
+              <w:jc w:val="both"/>
+              <w:rPr>
+                <w:b w:val="1"/>
+                <w:sz w:val="18"/>
+                <w:szCs w:val="18"/>
+              </w:rPr>
+            </w:pPr>
+            <w:r>
+              <w:rPr>
+                <w:b w:val="1"/>
+                <w:sz w:val="18"/>
+                <w:szCs w:val="18"/>
+                <w:rtl w:val="0"/>
+              </w:rPr>
+              <w:t xml:space="preserve">6.-Excel + página web funcional</w:t>
             </w:r>
           </w:p>
         </w:tc>
@@ -1330,19 +2006,107 @@
             </w:pPr>
             <w:r>
               <w:rPr>
-                <w:rFonts w:ascii="Calibri" w:cs="Calibri" w:eastAsia="Calibri" w:hAnsi="Calibri"/>
-                <w:i w:val="1"/>
-                <w:color w:val="548dd4"/>
-                <w:sz w:val="18"/>
-                <w:szCs w:val="18"/>
-                <w:rtl w:val="0"/>
-              </w:rPr>
-              <w:t xml:space="preserve">Señala la duración de cada actividad. </w:t>
-            </w:r>
-            <w:r>
-              <w:rPr>
-                <w:rtl w:val="0"/>
-              </w:rPr>
+                <w:b w:val="1"/>
+                <w:sz w:val="18"/>
+                <w:szCs w:val="18"/>
+                <w:rtl w:val="0"/>
+              </w:rPr>
+              <w:t xml:space="preserve">1- 1 a 2 semanas</w:t>
+            </w:r>
+          </w:p>
+          <w:p>
+            <w:pPr>
+              <w:jc w:val="both"/>
+              <w:rPr>
+                <w:b w:val="1"/>
+                <w:sz w:val="18"/>
+                <w:szCs w:val="18"/>
+              </w:rPr>
+            </w:pPr>
+            <w:r>
+              <w:rPr>
+                <w:b w:val="1"/>
+                <w:sz w:val="18"/>
+                <w:szCs w:val="18"/>
+                <w:rtl w:val="0"/>
+              </w:rPr>
+              <w:t xml:space="preserve">2.- 4 semanas</w:t>
+            </w:r>
+          </w:p>
+          <w:p>
+            <w:pPr>
+              <w:jc w:val="both"/>
+              <w:rPr>
+                <w:b w:val="1"/>
+                <w:sz w:val="18"/>
+                <w:szCs w:val="18"/>
+              </w:rPr>
+            </w:pPr>
+            <w:r>
+              <w:rPr>
+                <w:b w:val="1"/>
+                <w:sz w:val="18"/>
+                <w:szCs w:val="18"/>
+                <w:rtl w:val="0"/>
+              </w:rPr>
+              <w:t xml:space="preserve">3.- 10 semanas</w:t>
+            </w:r>
+          </w:p>
+          <w:p>
+            <w:pPr>
+              <w:jc w:val="both"/>
+              <w:rPr>
+                <w:b w:val="1"/>
+                <w:sz w:val="18"/>
+                <w:szCs w:val="18"/>
+              </w:rPr>
+            </w:pPr>
+            <w:r>
+              <w:rPr>
+                <w:b w:val="1"/>
+                <w:sz w:val="18"/>
+                <w:szCs w:val="18"/>
+                <w:rtl w:val="0"/>
+              </w:rPr>
+              <w:t xml:space="preserve">4.- 3 semanas + depuraciones constantes.</w:t>
+            </w:r>
+          </w:p>
+          <w:p>
+            <w:pPr>
+              <w:jc w:val="both"/>
+              <w:rPr>
+                <w:b w:val="1"/>
+                <w:sz w:val="18"/>
+                <w:szCs w:val="18"/>
+              </w:rPr>
+            </w:pPr>
+            <w:r>
+              <w:rPr>
+                <w:b w:val="1"/>
+                <w:sz w:val="18"/>
+                <w:szCs w:val="18"/>
+                <w:rtl w:val="0"/>
+              </w:rPr>
+              <w:t xml:space="preserve">5.-3 a 4 semanas</w:t>
+            </w:r>
+          </w:p>
+          <w:p>
+            <w:pPr>
+              <w:jc w:val="both"/>
+              <w:rPr>
+                <w:b w:val="1"/>
+                <w:sz w:val="18"/>
+                <w:szCs w:val="18"/>
+              </w:rPr>
+            </w:pPr>
+            <w:r>
+              <w:rPr>
+                <w:b w:val="1"/>
+                <w:sz w:val="18"/>
+                <w:szCs w:val="18"/>
+                <w:rtl w:val="0"/>
+              </w:rPr>
+              <w:t xml:space="preserve">6.- 6 semanas (antes si los componentes están listos)</w:t>
             </w:r>
           </w:p>
         </w:tc>
@@ -1352,23 +2116,95 @@
             <w:pPr>
               <w:jc w:val="both"/>
               <w:rPr>
-                <w:rFonts w:ascii="Calibri" w:cs="Calibri" w:eastAsia="Calibri" w:hAnsi="Calibri"/>
-                <w:i w:val="1"/>
-                <w:color w:val="548dd4"/>
-                <w:sz w:val="18"/>
-                <w:szCs w:val="18"/>
-              </w:rPr>
-            </w:pPr>
-            <w:r>
-              <w:rPr>
-                <w:rFonts w:ascii="Calibri" w:cs="Calibri" w:eastAsia="Calibri" w:hAnsi="Calibri"/>
-                <w:i w:val="1"/>
-                <w:color w:val="548dd4"/>
-                <w:sz w:val="18"/>
-                <w:szCs w:val="18"/>
-                <w:rtl w:val="0"/>
-              </w:rPr>
-              <w:t xml:space="preserve">Escribe el nombre del integrante del equipo responsable de cada actividad.</w:t>
+                <w:b w:val="1"/>
+                <w:sz w:val="18"/>
+                <w:szCs w:val="18"/>
+              </w:rPr>
+            </w:pPr>
+            <w:r>
+              <w:rPr>
+                <w:b w:val="1"/>
+                <w:sz w:val="18"/>
+                <w:szCs w:val="18"/>
+                <w:rtl w:val="0"/>
+              </w:rPr>
+              <w:t xml:space="preserve">1.-Gabriel Avendaño y Ignacio Coloma</w:t>
+            </w:r>
+          </w:p>
+          <w:p>
+            <w:pPr>
+              <w:jc w:val="both"/>
+              <w:rPr>
+                <w:b w:val="1"/>
+                <w:sz w:val="18"/>
+                <w:szCs w:val="18"/>
+              </w:rPr>
+            </w:pPr>
+            <w:r>
+              <w:rPr>
+                <w:b w:val="1"/>
+                <w:sz w:val="18"/>
+                <w:szCs w:val="18"/>
+                <w:rtl w:val="0"/>
+              </w:rPr>
+              <w:t xml:space="preserve">2.-Gabriel Avendaño Ignacio Coloma    </w:t>
+            </w:r>
+          </w:p>
+          <w:p>
+            <w:pPr>
+              <w:jc w:val="both"/>
+              <w:rPr>
+                <w:b w:val="1"/>
+                <w:sz w:val="18"/>
+                <w:szCs w:val="18"/>
+              </w:rPr>
+            </w:pPr>
+            <w:r>
+              <w:rPr>
+                <w:b w:val="1"/>
+                <w:sz w:val="18"/>
+                <w:szCs w:val="18"/>
+                <w:rtl w:val="0"/>
+              </w:rPr>
+              <w:t xml:space="preserve">3.-Ignacio Coloma 4.-Gabriel Avendaño</w:t>
+            </w:r>
+          </w:p>
+          <w:p>
+            <w:pPr>
+              <w:jc w:val="both"/>
+              <w:rPr>
+                <w:b w:val="1"/>
+                <w:sz w:val="18"/>
+                <w:szCs w:val="18"/>
+              </w:rPr>
+            </w:pPr>
+            <w:r>
+              <w:rPr>
+                <w:b w:val="1"/>
+                <w:sz w:val="18"/>
+                <w:szCs w:val="18"/>
+                <w:rtl w:val="0"/>
+              </w:rPr>
+              <w:t xml:space="preserve">5.-Ignacio Coloma y Gabriel Avendaño</w:t>
+            </w:r>
+          </w:p>
+          <w:p>
+            <w:pPr>
+              <w:jc w:val="both"/>
+              <w:rPr>
+                <w:b w:val="1"/>
+                <w:sz w:val="18"/>
+                <w:szCs w:val="18"/>
+              </w:rPr>
+            </w:pPr>
+            <w:r>
+              <w:rPr>
+                <w:b w:val="1"/>
+                <w:sz w:val="18"/>
+                <w:szCs w:val="18"/>
+                <w:rtl w:val="0"/>
+              </w:rPr>
+              <w:t xml:space="preserve">6.-Gabriel Avendaño</w:t>
             </w:r>
           </w:p>
         </w:tc>
@@ -1378,23 +2214,114 @@
             <w:pPr>
               <w:jc w:val="both"/>
               <w:rPr>
-                <w:rFonts w:ascii="Calibri" w:cs="Calibri" w:eastAsia="Calibri" w:hAnsi="Calibri"/>
-                <w:i w:val="1"/>
-                <w:color w:val="548dd4"/>
-                <w:sz w:val="18"/>
-                <w:szCs w:val="18"/>
-              </w:rPr>
-            </w:pPr>
-            <w:r>
-              <w:rPr>
-                <w:rFonts w:ascii="Calibri" w:cs="Calibri" w:eastAsia="Calibri" w:hAnsi="Calibri"/>
-                <w:i w:val="1"/>
-                <w:color w:val="548dd4"/>
-                <w:sz w:val="18"/>
-                <w:szCs w:val="18"/>
-                <w:rtl w:val="0"/>
-              </w:rPr>
-              <w:t xml:space="preserve">Señala las dificultades o facilitadores que se podrían presentar durante la ejecución de cada una de las actividades propuestas.</w:t>
+                <w:b w:val="1"/>
+                <w:sz w:val="18"/>
+                <w:szCs w:val="18"/>
+              </w:rPr>
+            </w:pPr>
+            <w:r>
+              <w:rPr>
+                <w:b w:val="1"/>
+                <w:sz w:val="18"/>
+                <w:szCs w:val="18"/>
+                <w:rtl w:val="0"/>
+              </w:rPr>
+              <w:t xml:space="preserve">1.- Facilidad: páginas web interactivas</w:t>
+            </w:r>
+          </w:p>
+          <w:p>
+            <w:pPr>
+              <w:jc w:val="both"/>
+              <w:rPr>
+                <w:b w:val="1"/>
+                <w:sz w:val="18"/>
+                <w:szCs w:val="18"/>
+              </w:rPr>
+            </w:pPr>
+            <w:r>
+              <w:rPr>
+                <w:b w:val="1"/>
+                <w:sz w:val="18"/>
+                <w:szCs w:val="18"/>
+                <w:rtl w:val="0"/>
+              </w:rPr>
+              <w:t xml:space="preserve">2.- Dificultades: Errores imprevistos de código</w:t>
+            </w:r>
+          </w:p>
+          <w:p>
+            <w:pPr>
+              <w:jc w:val="both"/>
+              <w:rPr>
+                <w:b w:val="1"/>
+                <w:sz w:val="18"/>
+                <w:szCs w:val="18"/>
+              </w:rPr>
+            </w:pPr>
+            <w:r>
+              <w:rPr>
+                <w:b w:val="1"/>
+                <w:sz w:val="18"/>
+                <w:szCs w:val="18"/>
+                <w:rtl w:val="0"/>
+              </w:rPr>
+              <w:t xml:space="preserve">3.-Dificultades:Errores imprevistos de código</w:t>
+            </w:r>
+          </w:p>
+          <w:p>
+            <w:pPr>
+              <w:jc w:val="both"/>
+              <w:rPr>
+                <w:b w:val="1"/>
+                <w:sz w:val="18"/>
+                <w:szCs w:val="18"/>
+              </w:rPr>
+            </w:pPr>
+            <w:r>
+              <w:rPr>
+                <w:b w:val="1"/>
+                <w:sz w:val="18"/>
+                <w:szCs w:val="18"/>
+                <w:rtl w:val="0"/>
+              </w:rPr>
+              <w:t xml:space="preserve">4.- Facilitad: Aplicación de creación de base de datos. Dificultad: Errores en las cargas de datos</w:t>
+            </w:r>
+          </w:p>
+          <w:p>
+            <w:pPr>
+              <w:jc w:val="both"/>
+              <w:rPr>
+                <w:b w:val="1"/>
+                <w:sz w:val="18"/>
+                <w:szCs w:val="18"/>
+              </w:rPr>
+            </w:pPr>
+            <w:r>
+              <w:rPr>
+                <w:b w:val="1"/>
+                <w:sz w:val="18"/>
+                <w:szCs w:val="18"/>
+                <w:rtl w:val="0"/>
+              </w:rPr>
+              <w:t xml:space="preserve">5.- Facilidad: Google Drive para trabajo en equipo.</w:t>
+            </w:r>
+          </w:p>
+          <w:p>
+            <w:pPr>
+              <w:jc w:val="both"/>
+              <w:rPr>
+                <w:b w:val="1"/>
+                <w:sz w:val="18"/>
+                <w:szCs w:val="18"/>
+              </w:rPr>
+            </w:pPr>
+            <w:r>
+              <w:rPr>
+                <w:b w:val="1"/>
+                <w:sz w:val="18"/>
+                <w:szCs w:val="18"/>
+                <w:rtl w:val="0"/>
+              </w:rPr>
+              <w:t xml:space="preserve">6.- Dificultad: Errores en las pruebas unitarias de algún artefacto/componente</w:t>
             </w:r>
           </w:p>
         </w:tc>
@@ -1404,97 +2331,119 @@
             <w:pPr>
               <w:jc w:val="both"/>
               <w:rPr>
-                <w:rFonts w:ascii="Calibri" w:cs="Calibri" w:eastAsia="Calibri" w:hAnsi="Calibri"/>
-                <w:i w:val="1"/>
-                <w:color w:val="548dd4"/>
-                <w:sz w:val="18"/>
-                <w:szCs w:val="18"/>
-              </w:rPr>
-            </w:pPr>
-            <w:r>
-              <w:rPr>
-                <w:rFonts w:ascii="Calibri" w:cs="Calibri" w:eastAsia="Calibri" w:hAnsi="Calibri"/>
-                <w:i w:val="1"/>
-                <w:color w:val="548dd4"/>
-                <w:sz w:val="18"/>
-                <w:szCs w:val="18"/>
-                <w:rtl w:val="0"/>
-              </w:rPr>
-              <w:t xml:space="preserve">Describe el estado de avance de cada actividad.</w:t>
-            </w:r>
-          </w:p>
-          <w:p>
-            <w:pPr>
-              <w:jc w:val="both"/>
-              <w:rPr>
-                <w:rFonts w:ascii="Calibri" w:cs="Calibri" w:eastAsia="Calibri" w:hAnsi="Calibri"/>
-                <w:i w:val="1"/>
-                <w:color w:val="c00000"/>
+                <w:b w:val="1"/>
+                <w:sz w:val="18"/>
+                <w:szCs w:val="18"/>
+              </w:rPr>
+            </w:pPr>
+            <w:r>
+              <w:rPr>
+                <w:b w:val="1"/>
+                <w:sz w:val="18"/>
+                <w:szCs w:val="18"/>
+                <w:rtl w:val="0"/>
+              </w:rPr>
+              <w:t xml:space="preserve">1.- Con Retraso</w:t>
+            </w:r>
+          </w:p>
+          <w:p>
+            <w:pPr>
+              <w:jc w:val="both"/>
+              <w:rPr>
+                <w:b w:val="1"/>
+                <w:sz w:val="18"/>
+                <w:szCs w:val="18"/>
+              </w:rPr>
+            </w:pPr>
+            <w:r>
+              <w:rPr>
+                <w:b w:val="1"/>
+                <w:sz w:val="18"/>
+                <w:szCs w:val="18"/>
+                <w:rtl w:val="0"/>
+              </w:rPr>
+              <w:t xml:space="preserve">2.- Con Retraso</w:t>
+            </w:r>
+          </w:p>
+          <w:p>
+            <w:pPr>
+              <w:jc w:val="both"/>
+              <w:rPr>
+                <w:b w:val="1"/>
+                <w:sz w:val="18"/>
+                <w:szCs w:val="18"/>
+              </w:rPr>
+            </w:pPr>
+            <w:r>
+              <w:rPr>
+                <w:b w:val="1"/>
+                <w:sz w:val="18"/>
+                <w:szCs w:val="18"/>
+                <w:rtl w:val="0"/>
+              </w:rPr>
+              <w:t xml:space="preserve">3.- En curso</w:t>
+            </w:r>
+          </w:p>
+          <w:p>
+            <w:pPr>
+              <w:jc w:val="both"/>
+              <w:rPr>
+                <w:b w:val="1"/>
+                <w:sz w:val="18"/>
+                <w:szCs w:val="18"/>
+              </w:rPr>
+            </w:pPr>
+            <w:r>
+              <w:rPr>
+                <w:b w:val="1"/>
+                <w:sz w:val="18"/>
+                <w:szCs w:val="18"/>
+                <w:rtl w:val="0"/>
+              </w:rPr>
+              <w:t xml:space="preserve">4.-En curso</w:t>
+            </w:r>
+          </w:p>
+          <w:p>
+            <w:pPr>
+              <w:jc w:val="both"/>
+              <w:rPr>
+                <w:b w:val="1"/>
+                <w:sz w:val="18"/>
+                <w:szCs w:val="18"/>
+              </w:rPr>
+            </w:pPr>
+            <w:r>
+              <w:rPr>
+                <w:b w:val="1"/>
+                <w:sz w:val="18"/>
+                <w:szCs w:val="18"/>
+                <w:rtl w:val="0"/>
+              </w:rPr>
+              <w:t xml:space="preserve">5.-Completado</w:t>
+            </w:r>
+          </w:p>
+          <w:p>
+            <w:pPr>
+              <w:jc w:val="both"/>
+              <w:rPr>
+                <w:b w:val="1"/>
                 <w:sz w:val="16"/>
                 <w:szCs w:val="16"/>
               </w:rPr>
             </w:pPr>
             <w:r>
               <w:rPr>
-                <w:rtl w:val="0"/>
-              </w:rPr>
-            </w:r>
-          </w:p>
-          <w:p>
-            <w:pPr>
-              <w:jc w:val="both"/>
-              <w:rPr>
-                <w:rFonts w:ascii="Calibri" w:cs="Calibri" w:eastAsia="Calibri" w:hAnsi="Calibri"/>
-                <w:i w:val="1"/>
-                <w:color w:val="548dd4"/>
-                <w:sz w:val="18"/>
-                <w:szCs w:val="18"/>
-              </w:rPr>
-            </w:pPr>
-            <w:r>
-              <w:rPr>
-                <w:rFonts w:ascii="Calibri" w:cs="Calibri" w:eastAsia="Calibri" w:hAnsi="Calibri"/>
-                <w:i w:val="1"/>
-                <w:color w:val="548dd4"/>
-                <w:sz w:val="18"/>
-                <w:szCs w:val="18"/>
-                <w:rtl w:val="0"/>
-              </w:rPr>
-              <w:t xml:space="preserve">Tipos de estado: </w:t>
-            </w:r>
-          </w:p>
-          <w:p>
-            <w:pPr>
-              <w:jc w:val="both"/>
-              <w:rPr>
-                <w:rFonts w:ascii="Calibri" w:cs="Calibri" w:eastAsia="Calibri" w:hAnsi="Calibri"/>
-                <w:i w:val="1"/>
-                <w:color w:val="c00000"/>
-                <w:sz w:val="16"/>
-                <w:szCs w:val="16"/>
-              </w:rPr>
-            </w:pPr>
-            <w:r>
-              <w:rPr>
-                <w:rFonts w:ascii="Calibri" w:cs="Calibri" w:eastAsia="Calibri" w:hAnsi="Calibri"/>
-                <w:i w:val="1"/>
-                <w:color w:val="548dd4"/>
-                <w:sz w:val="18"/>
-                <w:szCs w:val="18"/>
-                <w:rtl w:val="0"/>
-              </w:rPr>
-              <w:t xml:space="preserve">En curso/ Con retraso/ No iniciado/ Completado/ Ajustada</w:t>
-            </w:r>
-            <w:r>
-              <w:rPr>
-                <w:rFonts w:ascii="Calibri" w:cs="Calibri" w:eastAsia="Calibri" w:hAnsi="Calibri"/>
-                <w:i w:val="1"/>
-                <w:color w:val="c00000"/>
-                <w:sz w:val="16"/>
-                <w:szCs w:val="16"/>
-                <w:rtl w:val="0"/>
-              </w:rPr>
-              <w:t xml:space="preserve"> </w:t>
+                <w:b w:val="1"/>
+                <w:sz w:val="18"/>
+                <w:szCs w:val="18"/>
+                <w:rtl w:val="0"/>
+              </w:rPr>
+              <w:t xml:space="preserve">6.-En Curso</w:t>
+            </w:r>
+            <w:r>
+              <w:rPr>
+                <w:rtl w:val="0"/>
+              </w:rPr>
             </w:r>
           </w:p>
         </w:tc>
@@ -1504,28 +2453,426 @@
             <w:pPr>
               <w:jc w:val="both"/>
               <w:rPr>
-                <w:rFonts w:ascii="Calibri" w:cs="Calibri" w:eastAsia="Calibri" w:hAnsi="Calibri"/>
-                <w:i w:val="1"/>
-                <w:color w:val="548dd4"/>
-                <w:sz w:val="18"/>
-                <w:szCs w:val="18"/>
-              </w:rPr>
-            </w:pPr>
-            <w:r>
-              <w:rPr>
-                <w:rFonts w:ascii="Calibri" w:cs="Calibri" w:eastAsia="Calibri" w:hAnsi="Calibri"/>
-                <w:i w:val="1"/>
-                <w:color w:val="548dd4"/>
-                <w:sz w:val="18"/>
-                <w:szCs w:val="18"/>
-                <w:rtl w:val="0"/>
-              </w:rPr>
-              <w:t xml:space="preserve">Señala los ajustes o reformulaciones que has realizado. </w:t>
+                <w:b w:val="1"/>
+                <w:sz w:val="18"/>
+                <w:szCs w:val="18"/>
+              </w:rPr>
+            </w:pPr>
+            <w:r>
+              <w:rPr>
+                <w:b w:val="1"/>
+                <w:sz w:val="18"/>
+                <w:szCs w:val="18"/>
+                <w:rtl w:val="0"/>
+              </w:rPr>
+              <w:t xml:space="preserve">1.-Se realizaron nuevos diagramas.</w:t>
+            </w:r>
+          </w:p>
+          <w:p>
+            <w:pPr>
+              <w:jc w:val="both"/>
+              <w:rPr>
+                <w:b w:val="1"/>
+                <w:sz w:val="18"/>
+                <w:szCs w:val="18"/>
+              </w:rPr>
+            </w:pPr>
+            <w:r>
+              <w:rPr>
+                <w:b w:val="1"/>
+                <w:sz w:val="18"/>
+                <w:szCs w:val="18"/>
+                <w:rtl w:val="0"/>
+              </w:rPr>
+              <w:t xml:space="preserve">2.- Cambio de diseño visual</w:t>
+            </w:r>
+          </w:p>
+          <w:p>
+            <w:pPr>
+              <w:jc w:val="both"/>
+              <w:rPr>
+                <w:b w:val="1"/>
+                <w:sz w:val="18"/>
+                <w:szCs w:val="18"/>
+              </w:rPr>
+            </w:pPr>
+            <w:r>
+              <w:rPr>
+                <w:b w:val="1"/>
+                <w:sz w:val="18"/>
+                <w:szCs w:val="18"/>
+                <w:rtl w:val="0"/>
+              </w:rPr>
+              <w:t xml:space="preserve">3.- No cambios4.- No cambios 5.- No cambios6.- No cambios</w:t>
             </w:r>
           </w:p>
         </w:tc>
       </w:tr>
     </w:tbl>
+    <w:p>
+      <w:pPr>
+        <w:rPr>
+          <w:color w:val="595959"/>
+          <w:sz w:val="24"/>
+          <w:szCs w:val="24"/>
+        </w:rPr>
+      </w:pPr>
+      <w:r>
+        <w:rPr>
+          <w:rtl w:val="0"/>
+        </w:rPr>
+      </w:r>
+    </w:p>
+    <w:p>
+      <w:pPr>
+        <w:rPr>
+          <w:color w:val="595959"/>
+          <w:sz w:val="24"/>
+          <w:szCs w:val="24"/>
+        </w:rPr>
+      </w:pPr>
+      <w:r>
+        <w:rPr>
+          <w:rtl w:val="0"/>
+        </w:rPr>
+      </w:r>
+    </w:p>
+    <w:p>
+      <w:pPr>
+        <w:rPr>
+          <w:color w:val="595959"/>
+          <w:sz w:val="24"/>
+          <w:szCs w:val="24"/>
+        </w:rPr>
+      </w:pPr>
+      <w:r>
+        <w:rPr>
+          <w:rtl w:val="0"/>
+        </w:rPr>
+      </w:r>
+    </w:p>
+    <w:p>
+      <w:pPr>
+        <w:rPr>
+          <w:color w:val="595959"/>
+          <w:sz w:val="24"/>
+          <w:szCs w:val="24"/>
+        </w:rPr>
+      </w:pPr>
+      <w:r>
+        <w:rPr>
+          <w:rtl w:val="0"/>
+        </w:rPr>
+      </w:r>
+    </w:p>
+    <w:p>
+      <w:pPr>
+        <w:rPr>
+          <w:color w:val="595959"/>
+          <w:sz w:val="24"/>
+          <w:szCs w:val="24"/>
+        </w:rPr>
+      </w:pPr>
+      <w:r>
+        <w:rPr>
+          <w:rtl w:val="0"/>
+        </w:rPr>
+      </w:r>
+    </w:p>
+    <w:p>
+      <w:pPr>
+        <w:rPr>
+          <w:color w:val="595959"/>
+          <w:sz w:val="24"/>
+          <w:szCs w:val="24"/>
+        </w:rPr>
+      </w:pPr>
+      <w:r>
+        <w:rPr>
+          <w:rtl w:val="0"/>
+        </w:rPr>
+      </w:r>
+    </w:p>
+    <w:p>
+      <w:pPr>
+        <w:rPr>
+          <w:color w:val="595959"/>
+          <w:sz w:val="24"/>
+          <w:szCs w:val="24"/>
+        </w:rPr>
+      </w:pPr>
+      <w:r>
+        <w:rPr>
+          <w:rtl w:val="0"/>
+        </w:rPr>
+      </w:r>
+    </w:p>
+    <w:p>
+      <w:pPr>
+        <w:rPr>
+          <w:color w:val="595959"/>
+          <w:sz w:val="24"/>
+          <w:szCs w:val="24"/>
+        </w:rPr>
+      </w:pPr>
+      <w:r>
+        <w:rPr>
+          <w:rtl w:val="0"/>
+        </w:rPr>
+      </w:r>
+    </w:p>
+    <w:p>
+      <w:pPr>
+        <w:rPr>
+          <w:color w:val="595959"/>
+          <w:sz w:val="24"/>
+          <w:szCs w:val="24"/>
+        </w:rPr>
+      </w:pPr>
+      <w:r>
+        <w:rPr>
+          <w:rtl w:val="0"/>
+        </w:rPr>
+      </w:r>
+    </w:p>
+    <w:p>
+      <w:pPr>
+        <w:rPr>
+          <w:color w:val="595959"/>
+          <w:sz w:val="24"/>
+          <w:szCs w:val="24"/>
+        </w:rPr>
+      </w:pPr>
+      <w:r>
+        <w:rPr>
+          <w:rtl w:val="0"/>
+        </w:rPr>
+      </w:r>
+    </w:p>
+    <w:p>
+      <w:pPr>
+        <w:rPr>
+          <w:color w:val="595959"/>
+          <w:sz w:val="24"/>
+          <w:szCs w:val="24"/>
+        </w:rPr>
+      </w:pPr>
+      <w:r>
+        <w:rPr>
+          <w:rtl w:val="0"/>
+        </w:rPr>
+      </w:r>
+    </w:p>
+    <w:p>
+      <w:pPr>
+        <w:rPr>
+          <w:color w:val="595959"/>
+          <w:sz w:val="24"/>
+          <w:szCs w:val="24"/>
+        </w:rPr>
+      </w:pPr>
+      <w:r>
+        <w:rPr>
+          <w:rtl w:val="0"/>
+        </w:rPr>
+      </w:r>
+    </w:p>
+    <w:p>
+      <w:pPr>
+        <w:rPr>
+          <w:color w:val="595959"/>
+          <w:sz w:val="24"/>
+          <w:szCs w:val="24"/>
+        </w:rPr>
+      </w:pPr>
+      <w:r>
+        <w:rPr>
+          <w:rtl w:val="0"/>
+        </w:rPr>
+      </w:r>
+    </w:p>
+    <w:p>
+      <w:pPr>
+        <w:rPr>
+          <w:color w:val="595959"/>
+          <w:sz w:val="24"/>
+          <w:szCs w:val="24"/>
+        </w:rPr>
+      </w:pPr>
+      <w:r>
+        <w:rPr>
+          <w:rtl w:val="0"/>
+        </w:rPr>
+      </w:r>
+    </w:p>
+    <w:p>
+      <w:pPr>
+        <w:rPr>
+          <w:color w:val="595959"/>
+          <w:sz w:val="24"/>
+          <w:szCs w:val="24"/>
+        </w:rPr>
+      </w:pPr>
+      <w:r>
+        <w:rPr>
+          <w:rtl w:val="0"/>
+        </w:rPr>
+      </w:r>
+    </w:p>
+    <w:p>
+      <w:pPr>
+        <w:rPr>
+          <w:color w:val="595959"/>
+          <w:sz w:val="24"/>
+          <w:szCs w:val="24"/>
+        </w:rPr>
+      </w:pPr>
+      <w:r>
+        <w:rPr>
+          <w:rtl w:val="0"/>
+        </w:rPr>
+      </w:r>
+    </w:p>
+    <w:p>
+      <w:pPr>
+        <w:rPr>
+          <w:color w:val="595959"/>
+          <w:sz w:val="24"/>
+          <w:szCs w:val="24"/>
+        </w:rPr>
+      </w:pPr>
+      <w:r>
+        <w:rPr>
+          <w:rtl w:val="0"/>
+        </w:rPr>
+      </w:r>
+    </w:p>
+    <w:p>
+      <w:pPr>
+        <w:rPr>
+          <w:color w:val="595959"/>
+          <w:sz w:val="24"/>
+          <w:szCs w:val="24"/>
+        </w:rPr>
+      </w:pPr>
+      <w:r>
+        <w:rPr>
+          <w:rtl w:val="0"/>
+        </w:rPr>
+      </w:r>
+    </w:p>
+    <w:p>
+      <w:pPr>
+        <w:rPr>
+          <w:color w:val="595959"/>
+          <w:sz w:val="24"/>
+          <w:szCs w:val="24"/>
+        </w:rPr>
+      </w:pPr>
+      <w:r>
+        <w:rPr>
+          <w:rtl w:val="0"/>
+        </w:rPr>
+      </w:r>
+    </w:p>
+    <w:p>
+      <w:pPr>
+        <w:rPr>
+          <w:color w:val="595959"/>
+          <w:sz w:val="24"/>
+          <w:szCs w:val="24"/>
+        </w:rPr>
+      </w:pPr>
+      <w:r>
+        <w:rPr>
+          <w:rtl w:val="0"/>
+        </w:rPr>
+      </w:r>
+    </w:p>
+    <w:p>
+      <w:pPr>
+        <w:rPr>
+          <w:color w:val="595959"/>
+          <w:sz w:val="24"/>
+          <w:szCs w:val="24"/>
+        </w:rPr>
+      </w:pPr>
+      <w:r>
+        <w:rPr>
+          <w:rtl w:val="0"/>
+        </w:rPr>
+      </w:r>
+    </w:p>
+    <w:p>
+      <w:pPr>
+        <w:rPr>
+          <w:color w:val="595959"/>
+          <w:sz w:val="24"/>
+          <w:szCs w:val="24"/>
+        </w:rPr>
+      </w:pPr>
+      <w:r>
+        <w:rPr>
+          <w:rtl w:val="0"/>
+        </w:rPr>
+      </w:r>
+    </w:p>
+    <w:p>
+      <w:pPr>
+        <w:rPr>
+          <w:color w:val="595959"/>
+          <w:sz w:val="24"/>
+          <w:szCs w:val="24"/>
+        </w:rPr>
+      </w:pPr>
+      <w:r>
+        <w:rPr>
+          <w:rtl w:val="0"/>
+        </w:rPr>
+      </w:r>
+    </w:p>
+    <w:p>
+      <w:pPr>
+        <w:rPr>
+          <w:color w:val="595959"/>
+          <w:sz w:val="24"/>
+          <w:szCs w:val="24"/>
+        </w:rPr>
+      </w:pPr>
+      <w:r>
+        <w:rPr>
+          <w:rtl w:val="0"/>
+        </w:rPr>
+      </w:r>
+    </w:p>
+    <w:p>
+      <w:pPr>
+        <w:rPr>
+          <w:color w:val="595959"/>
+          <w:sz w:val="24"/>
+          <w:szCs w:val="24"/>
+        </w:rPr>
+      </w:pPr>
+      <w:r>
+        <w:rPr>
+          <w:rtl w:val="0"/>
+        </w:rPr>
+      </w:r>
+    </w:p>
+    <w:p>
+      <w:pPr>
+        <w:rPr>
+          <w:color w:val="595959"/>
+          <w:sz w:val="24"/>
+          <w:szCs w:val="24"/>
+        </w:rPr>
+      </w:pPr>
+      <w:r>
+        <w:rPr>
+          <w:rtl w:val="0"/>
+        </w:rPr>
+      </w:r>
+    </w:p>
     <w:p>
       <w:pPr>
         <w:rPr>
@@ -1726,7 +3073,7 @@
             </w:pPr>
             <w:r>
               <w:rPr>
-                <w:rFonts w:ascii="Calibri" w:cs="Calibri" w:eastAsia="Calibri" w:hAnsi="Calibri"/>
+                <w:b w:val="1"/>
                 <w:color w:val="1f3864"/>
                 <w:rtl w:val="0"/>
               </w:rPr>
@@ -1734,32 +3081,22 @@
             </w:r>
             <w:r>
               <w:rPr>
-                <w:rFonts w:ascii="Calibri" w:cs="Calibri" w:eastAsia="Calibri" w:hAnsi="Calibri"/>
+                <w:b w:val="1"/>
                 <w:color w:val="548dd4"/>
                 <w:sz w:val="20"/>
                 <w:szCs w:val="20"/>
                 <w:rtl w:val="0"/>
               </w:rPr>
-              <w:t xml:space="preserve">: </w:t>
-            </w:r>
-            <w:r>
-              <w:rPr>
-                <w:rFonts w:ascii="Calibri" w:cs="Calibri" w:eastAsia="Calibri" w:hAnsi="Calibri"/>
-                <w:i w:val="1"/>
+              <w:t xml:space="preserve">:</w:t>
+            </w:r>
+            <w:r>
+              <w:rPr>
+                <w:rFonts w:ascii="Calibri" w:cs="Calibri" w:eastAsia="Calibri" w:hAnsi="Calibri"/>
                 <w:color w:val="548dd4"/>
                 <w:sz w:val="20"/>
                 <w:szCs w:val="20"/>
                 <w:rtl w:val="0"/>
               </w:rPr>
-              <w:t xml:space="preserve">Describe los factores que han facilitado y/o dificultado el desarrollo de tu Proyecto APT hasta ahora. En el caso de las dificultades debes describir qué acciones tomaste y/o tomarás para solucionarlas. </w:t>
-            </w:r>
-            <w:r>
-              <w:rPr>
-                <w:rFonts w:ascii="Calibri" w:cs="Calibri" w:eastAsia="Calibri" w:hAnsi="Calibri"/>
-                <w:b w:val="1"/>
-                <w:color w:val="1f3864"/>
-                <w:rtl w:val="0"/>
-              </w:rPr>
               <w:t xml:space="preserve"> </w:t>
             </w:r>
             <w:r>
@@ -1771,27 +3108,96 @@
           <w:p>
             <w:pPr>
               <w:rPr>
-                <w:rFonts w:ascii="Calibri" w:cs="Calibri" w:eastAsia="Calibri" w:hAnsi="Calibri"/>
-                <w:color w:val="1f3864"/>
-              </w:rPr>
-            </w:pPr>
-            <w:r>
-              <w:rPr>
-                <w:rtl w:val="0"/>
-              </w:rPr>
-            </w:r>
-          </w:p>
-          <w:p>
-            <w:pPr>
-              <w:rPr>
-                <w:rFonts w:ascii="Calibri" w:cs="Calibri" w:eastAsia="Calibri" w:hAnsi="Calibri"/>
-                <w:color w:val="1f3864"/>
-              </w:rPr>
-            </w:pPr>
-            <w:r>
-              <w:rPr>
-                <w:rtl w:val="0"/>
-              </w:rPr>
+                <w:b w:val="1"/>
+                <w:color w:val="1f3864"/>
+              </w:rPr>
+            </w:pPr>
+            <w:r>
+              <w:rPr>
+                <w:b w:val="1"/>
+                <w:color w:val="1f3864"/>
+                <w:rtl w:val="0"/>
+              </w:rPr>
+              <w:t xml:space="preserve">Dificultades:</w:t>
+              <w:br w:type="textWrapping"/>
+              <w:t xml:space="preserve">-Retirada de un miembro del grupo de trabajo: Tuvimos diferencias de opiniones con un compañero del grupo debido a la poca coordinación que tuvimos al inicio del semestre, esto llevó a que se separara del grupo y debido a esto se tuvo que llegar a hacer un cambio de planes y cambiar la idea del proyecto junto sus documentos.</w:t>
+            </w:r>
+          </w:p>
+          <w:p>
+            <w:pPr>
+              <w:rPr>
+                <w:b w:val="1"/>
+                <w:color w:val="1f3864"/>
+              </w:rPr>
+            </w:pPr>
+            <w:r>
+              <w:rPr>
+                <w:b w:val="1"/>
+                <w:color w:val="1f3864"/>
+                <w:rtl w:val="0"/>
+              </w:rPr>
+              <w:t xml:space="preserve">-Poca Comunicación: Para complementar lo de arriba, al inicio del semestre no nos coordinamos los tiempos para juntarnos. Después retomamos la comunicación con mi compañero y logramos avanzar en este ámbito, logrando tener un mejor desempeño.</w:t>
+            </w:r>
+          </w:p>
+          <w:p>
+            <w:pPr>
+              <w:rPr>
+                <w:b w:val="1"/>
+                <w:color w:val="1f3864"/>
+              </w:rPr>
+            </w:pPr>
+            <w:r>
+              <w:rPr>
+                <w:rtl w:val="0"/>
+              </w:rPr>
+            </w:r>
+          </w:p>
+          <w:p>
+            <w:pPr>
+              <w:rPr>
+                <w:b w:val="1"/>
+                <w:color w:val="1f3864"/>
+              </w:rPr>
+            </w:pPr>
+            <w:r>
+              <w:rPr>
+                <w:b w:val="1"/>
+                <w:color w:val="1f3864"/>
+                <w:rtl w:val="0"/>
+              </w:rPr>
+              <w:t xml:space="preserve">Facilidades:</w:t>
+            </w:r>
+          </w:p>
+          <w:p>
+            <w:pPr>
+              <w:rPr>
+                <w:b w:val="1"/>
+                <w:color w:val="1f3864"/>
+              </w:rPr>
+            </w:pPr>
+            <w:r>
+              <w:rPr>
+                <w:b w:val="1"/>
+                <w:color w:val="1f3864"/>
+                <w:rtl w:val="0"/>
+              </w:rPr>
+              <w:t xml:space="preserve">-Equipo: Después de cambiar el cómo hacíamos las cosas, logramos llegar a mejor termino con nuestro equipo y avanzamos más rápido con las entregas de componentes que debíamos hacer aun teniendo menos tiempo del estimado.</w:t>
+            </w:r>
+          </w:p>
+          <w:p>
+            <w:pPr>
+              <w:rPr>
+                <w:b w:val="1"/>
+                <w:color w:val="1f3864"/>
+              </w:rPr>
+            </w:pPr>
+            <w:r>
+              <w:rPr>
+                <w:b w:val="1"/>
+                <w:color w:val="1f3864"/>
+                <w:rtl w:val="0"/>
+              </w:rPr>
+              <w:t xml:space="preserve">-Tecnología: El equipo teniendo conocimientos amplios de las tecnologías utilizadas logró un avance bastante eficiente en cuanto a la programación, logrando hacer la mayoría de partes de la página web antes de terminar algunos documentos.</w:t>
             </w:r>
           </w:p>
           <w:p>
@@ -1914,99 +3320,66 @@
                 <w:color w:val="1f3864"/>
                 <w:rtl w:val="0"/>
               </w:rPr>
-              <w:t xml:space="preserve">Actividades ajustadas o eliminadas: </w:t>
-            </w:r>
-            <w:r>
+              <w:t xml:space="preserve">Actividades ajustadas o eliminadas:</w:t>
+            </w:r>
+            <w:r>
+              <w:rPr>
+                <w:rtl w:val="0"/>
+              </w:rPr>
+            </w:r>
+          </w:p>
+          <w:p>
+            <w:pPr>
+              <w:jc w:val="both"/>
+              <w:rPr>
+                <w:b w:val="1"/>
+                <w:i w:val="1"/>
+                <w:sz w:val="20"/>
+                <w:szCs w:val="20"/>
+              </w:rPr>
+            </w:pPr>
+            <w:r>
+              <w:rPr>
+                <w:b w:val="1"/>
+                <w:i w:val="1"/>
+                <w:sz w:val="20"/>
+                <w:szCs w:val="20"/>
+                <w:rtl w:val="0"/>
+              </w:rPr>
+              <w:t xml:space="preserve">Toda actividad planificada de la idea del proyecto anterior:</w:t>
+            </w:r>
+          </w:p>
+          <w:p>
+            <w:pPr>
+              <w:jc w:val="both"/>
               <w:rPr>
                 <w:rFonts w:ascii="Calibri" w:cs="Calibri" w:eastAsia="Calibri" w:hAnsi="Calibri"/>
                 <w:i w:val="1"/>
                 <w:color w:val="548dd4"/>
                 <w:sz w:val="20"/>
                 <w:szCs w:val="20"/>
-                <w:rtl w:val="0"/>
-              </w:rPr>
-              <w:t xml:space="preserve">Señalar los ajustes que realizaste a tu plan de trabajo o actividades que eliminaste y, justifica por qué lo hiciste. </w:t>
-            </w:r>
-            <w:r>
-              <w:rPr>
-                <w:rtl w:val="0"/>
-              </w:rPr>
-              <w:t xml:space="preserve"> </w:t>
-            </w:r>
-            <w:r>
-              <w:rPr>
-                <w:rFonts w:ascii="Calibri" w:cs="Calibri" w:eastAsia="Calibri" w:hAnsi="Calibri"/>
+              </w:rPr>
+            </w:pPr>
+            <w:r>
+              <w:rPr>
+                <w:b w:val="1"/>
+                <w:i w:val="1"/>
+                <w:sz w:val="20"/>
+                <w:szCs w:val="20"/>
+                <w:rtl w:val="0"/>
+              </w:rPr>
+              <w:t xml:space="preserve">Debido al cambio de dirección del proyecto, se modificó y/o eliminó todas las actividades que se tenían que llevar a cabo. Implementación de nuevas actividades manejo un mejor rumbo al proyecto.</w:t>
+            </w:r>
+            <w:r>
+              <w:rPr>
                 <w:i w:val="1"/>
                 <w:color w:val="548dd4"/>
                 <w:sz w:val="20"/>
                 <w:szCs w:val="20"/>
                 <w:rtl w:val="0"/>
               </w:rPr>
-              <w:t xml:space="preserve">En el caso de que tu plan de trabajo no haya requerido ni requiera ajustes, justifica esta decisión a partir de los facilitadores que te han permitido desarrollarlo como fue planeado.</w:t>
-            </w:r>
-          </w:p>
-          <w:p>
-            <w:pPr>
-              <w:jc w:val="both"/>
-              <w:rPr>
-                <w:rFonts w:ascii="Calibri" w:cs="Calibri" w:eastAsia="Calibri" w:hAnsi="Calibri"/>
-                <w:i w:val="1"/>
-                <w:color w:val="548dd4"/>
-                <w:sz w:val="20"/>
-                <w:szCs w:val="20"/>
-              </w:rPr>
-            </w:pPr>
-            <w:r>
-              <w:rPr>
-                <w:rtl w:val="0"/>
-              </w:rPr>
-            </w:r>
-          </w:p>
-          <w:p>
-            <w:pPr>
-              <w:jc w:val="both"/>
-              <w:rPr>
-                <w:rFonts w:ascii="Calibri" w:cs="Calibri" w:eastAsia="Calibri" w:hAnsi="Calibri"/>
-                <w:i w:val="1"/>
-                <w:color w:val="c00000"/>
-                <w:sz w:val="20"/>
-                <w:szCs w:val="20"/>
-              </w:rPr>
-            </w:pPr>
-            <w:r>
-              <w:rPr>
-                <w:rtl w:val="0"/>
-              </w:rPr>
-            </w:r>
-          </w:p>
-          <w:p>
-            <w:pPr>
-              <w:jc w:val="both"/>
-              <w:rPr>
-                <w:rFonts w:ascii="Calibri" w:cs="Calibri" w:eastAsia="Calibri" w:hAnsi="Calibri"/>
-                <w:i w:val="1"/>
-                <w:color w:val="548dd4"/>
-                <w:sz w:val="20"/>
-                <w:szCs w:val="20"/>
-              </w:rPr>
-            </w:pPr>
-            <w:r>
-              <w:rPr>
-                <w:rtl w:val="0"/>
-              </w:rPr>
-            </w:r>
-          </w:p>
-          <w:p>
-            <w:pPr>
-              <w:jc w:val="both"/>
-              <w:rPr>
-                <w:rFonts w:ascii="Calibri" w:cs="Calibri" w:eastAsia="Calibri" w:hAnsi="Calibri"/>
-                <w:i w:val="1"/>
-                <w:color w:val="548dd4"/>
-                <w:sz w:val="20"/>
-                <w:szCs w:val="20"/>
-              </w:rPr>
-            </w:pPr>
+              <w:br w:type="textWrapping"/>
+            </w:r>
             <w:r>
               <w:rPr>
                 <w:rtl w:val="0"/>
@@ -2159,122 +3532,90 @@
             </w:r>
             <w:r>
               <w:rPr>
-                <w:rFonts w:ascii="Calibri" w:cs="Calibri" w:eastAsia="Calibri" w:hAnsi="Calibri"/>
-                <w:i w:val="1"/>
-                <w:color w:val="548dd4"/>
-                <w:sz w:val="20"/>
-                <w:szCs w:val="20"/>
-                <w:rtl w:val="0"/>
-              </w:rPr>
-              <w:t xml:space="preserve"> En caso de que </w:t>
-            </w:r>
-            <w:r>
-              <w:rPr>
-                <w:rFonts w:ascii="Calibri" w:cs="Calibri" w:eastAsia="Calibri" w:hAnsi="Calibri"/>
-                <w:b w:val="1"/>
-                <w:i w:val="1"/>
-                <w:color w:val="548dd4"/>
-                <w:sz w:val="20"/>
-                <w:szCs w:val="20"/>
-                <w:rtl w:val="0"/>
-              </w:rPr>
-              <w:t xml:space="preserve">no hayas iniciado actividades o estén retrasadas</w:t>
-            </w:r>
-            <w:r>
-              <w:rPr>
-                <w:rFonts w:ascii="Calibri" w:cs="Calibri" w:eastAsia="Calibri" w:hAnsi="Calibri"/>
-                <w:i w:val="1"/>
-                <w:color w:val="548dd4"/>
-                <w:sz w:val="20"/>
-                <w:szCs w:val="20"/>
-                <w:rtl w:val="0"/>
-              </w:rPr>
-              <w:t xml:space="preserve"> de acuerdo a tu planificación, señala los motivos por los que no has podido cumplir dichos plazos y qué estrategias utilizarás para avanzar en dichas actividades y no afectar tu proyecto APT. </w:t>
-            </w:r>
-          </w:p>
-          <w:p>
-            <w:pPr>
-              <w:jc w:val="both"/>
-              <w:rPr>
-                <w:rFonts w:ascii="Calibri" w:cs="Calibri" w:eastAsia="Calibri" w:hAnsi="Calibri"/>
-                <w:i w:val="1"/>
-                <w:color w:val="548dd4"/>
-                <w:sz w:val="20"/>
-                <w:szCs w:val="20"/>
-              </w:rPr>
-            </w:pPr>
-            <w:r>
-              <w:rPr>
-                <w:rtl w:val="0"/>
-              </w:rPr>
-            </w:r>
-          </w:p>
-          <w:p>
-            <w:pPr>
-              <w:jc w:val="both"/>
-              <w:rPr>
-                <w:rFonts w:ascii="Calibri" w:cs="Calibri" w:eastAsia="Calibri" w:hAnsi="Calibri"/>
-                <w:i w:val="1"/>
-                <w:color w:val="548dd4"/>
-                <w:sz w:val="20"/>
-                <w:szCs w:val="20"/>
-              </w:rPr>
-            </w:pPr>
-            <w:r>
-              <w:rPr>
-                <w:rtl w:val="0"/>
-              </w:rPr>
-            </w:r>
-          </w:p>
-          <w:p>
-            <w:pPr>
-              <w:jc w:val="both"/>
-              <w:rPr>
-                <w:rFonts w:ascii="Calibri" w:cs="Calibri" w:eastAsia="Calibri" w:hAnsi="Calibri"/>
-                <w:i w:val="1"/>
-                <w:color w:val="548dd4"/>
-                <w:sz w:val="20"/>
-                <w:szCs w:val="20"/>
-              </w:rPr>
-            </w:pPr>
-            <w:r>
-              <w:rPr>
-                <w:rtl w:val="0"/>
-              </w:rPr>
-            </w:r>
-          </w:p>
-          <w:p>
-            <w:pPr>
-              <w:jc w:val="both"/>
-              <w:rPr>
-                <w:rFonts w:ascii="Calibri" w:cs="Calibri" w:eastAsia="Calibri" w:hAnsi="Calibri"/>
-                <w:i w:val="1"/>
-                <w:color w:val="548dd4"/>
-                <w:sz w:val="20"/>
-                <w:szCs w:val="20"/>
-              </w:rPr>
-            </w:pPr>
-            <w:r>
-              <w:rPr>
-                <w:rtl w:val="0"/>
-              </w:rPr>
-            </w:r>
-          </w:p>
-          <w:p>
-            <w:pPr>
-              <w:jc w:val="both"/>
-              <w:rPr>
-                <w:rFonts w:ascii="Calibri" w:cs="Calibri" w:eastAsia="Calibri" w:hAnsi="Calibri"/>
-                <w:i w:val="1"/>
-                <w:color w:val="548dd4"/>
-                <w:sz w:val="20"/>
-                <w:szCs w:val="20"/>
-              </w:rPr>
-            </w:pPr>
-            <w:r>
-              <w:rPr>
-                <w:rtl w:val="0"/>
-              </w:rPr>
+                <w:rtl w:val="0"/>
+              </w:rPr>
+            </w:r>
+          </w:p>
+          <w:p>
+            <w:pPr>
+              <w:jc w:val="both"/>
+              <w:rPr>
+                <w:b w:val="1"/>
+                <w:sz w:val="20"/>
+                <w:szCs w:val="20"/>
+              </w:rPr>
+            </w:pPr>
+            <w:r>
+              <w:rPr>
+                <w:b w:val="1"/>
+                <w:sz w:val="20"/>
+                <w:szCs w:val="20"/>
+                <w:rtl w:val="0"/>
+              </w:rPr>
+              <w:t xml:space="preserve">Retrasadas:</w:t>
+              <w:br w:type="textWrapping"/>
+              <w:t xml:space="preserve">Base de datos: Pese a que la base de datos está creada y conectada, todavía nos falta hacer la carga de datos de prueba, además de las pruebas de integración por componentes.</w:t>
+              <w:br w:type="textWrapping"/>
+              <w:t xml:space="preserve">Estrategias a utilizar: Administrar más horas diarias para mantener el proyecto avanzando.</w:t>
+            </w:r>
+          </w:p>
+          <w:p>
+            <w:pPr>
+              <w:jc w:val="both"/>
+              <w:rPr>
+                <w:b w:val="1"/>
+                <w:sz w:val="20"/>
+                <w:szCs w:val="20"/>
+              </w:rPr>
+            </w:pPr>
+            <w:r>
+              <w:rPr>
+                <w:b w:val="1"/>
+                <w:sz w:val="20"/>
+                <w:szCs w:val="20"/>
+                <w:rtl w:val="0"/>
+              </w:rPr>
+              <w:t xml:space="preserve">Back end: Bastantes componentes del backend están completos, pero debido a que falta la FUNCIÓN PRINCIPAL, que sería el componente de la reserva del alojamiento, nuestro proyecto se muestra débil ante una demostración funcional.</w:t>
+              <w:br w:type="textWrapping"/>
+              <w:t xml:space="preserve">Estrategias a utilizar: Se priorizará la creación y modificación de este componente para tenerlo completo y estable para pruebas lo antes posible.</w:t>
+            </w:r>
+          </w:p>
+          <w:p>
+            <w:pPr>
+              <w:jc w:val="both"/>
+              <w:rPr>
+                <w:b w:val="1"/>
+                <w:sz w:val="20"/>
+                <w:szCs w:val="20"/>
+              </w:rPr>
+            </w:pPr>
+            <w:r>
+              <w:rPr>
+                <w:b w:val="1"/>
+                <w:sz w:val="20"/>
+                <w:szCs w:val="20"/>
+                <w:rtl w:val="0"/>
+              </w:rPr>
+              <w:t xml:space="preserve">Front End: La mayoría de vistas están disponibles para el usuario, aunque, no todas están en su fase de diseño final, ya que hay algunos que tienen un modelo visible a lo máximo aceptable.  Además de faltar la vista front end del administrador.</w:t>
+            </w:r>
+          </w:p>
+          <w:p>
+            <w:pPr>
+              <w:jc w:val="both"/>
+              <w:rPr>
+                <w:b w:val="1"/>
+                <w:sz w:val="20"/>
+                <w:szCs w:val="20"/>
+              </w:rPr>
+            </w:pPr>
+            <w:r>
+              <w:rPr>
+                <w:b w:val="1"/>
+                <w:sz w:val="20"/>
+                <w:szCs w:val="20"/>
+                <w:rtl w:val="0"/>
+              </w:rPr>
+              <w:t xml:space="preserve">Estrategias a utilizar: Se determinará un día y una hora para discutir el diseño final de la página, además de revisar el apartado visual del admin entre días.</w:t>
             </w:r>
           </w:p>
           <w:p>
@@ -2325,7 +3666,7 @@
       </w:r>
     </w:p>
     <w:sectPr>
-      <w:headerReference r:id="rId9" w:type="default"/>
+      <w:headerReference r:id="rId11" w:type="default"/>
       <w:pgSz w:h="16838" w:w="11906" w:orient="portrait"/>
       <w:pgMar w:bottom="1417" w:top="1417" w:left="1701" w:right="1701" w:header="708" w:footer="708"/>
       <w:pgNumType w:start="1"/>
@@ -3527,7 +4868,7 @@
 
 <file path=customXML/item1.xml><?xml version="1.0" encoding="utf-8"?>
 <go:gDocsCustomXmlDataStorage xmlns:go="http://customooxmlschemas.google.com/" xmlns:r="http://schemas.openxmlformats.org/officeDocument/2006/relationships" uri="GoogleDocsCustomDataVersion2">
-  <go:docsCustomData xmlns:go="http://customooxmlschemas.google.com/" roundtripDataSignature="AMtx7mgex/gBEfKs9o8VSWmaouOaISH+Tw==">CgMxLjAyCGguZ2pkZ3hzOAByITFBOXhVaFJQTHRwaDY0MzJwcDdLeFpVeF9iMnBhWXJCNQ==</go:docsCustomData>
+  <go:docsCustomData xmlns:go="http://customooxmlschemas.google.com/" roundtripDataSignature="AMtx7mjIDPXXp7kx7UJDZCOodR4fqEepNA==">CgMxLjAyDWguNTBtamd4cWpmaHgyCGguZ2pkZ3hzOAByITF0WHZ6Ukg4TTBhWVd1RVYtUWJUUmZab3pGSjZVY3l5Sg==</go:docsCustomData>
 </go:gDocsCustomXmlDataStorage>
 </file>
 

</xml_diff>